<commit_message>
CSS moved to separate folder
</commit_message>
<xml_diff>
--- a/Hungry-Shark/Team Havik Project Documentation.docx
+++ b/Hungry-Shark/Team Havik Project Documentation.docx
@@ -182,21 +182,20 @@
         <w:tc>
           <w:tcPr>
             <w:tcW w:w="817" w:type="dxa"/>
+            <w:vAlign w:val="center"/>
           </w:tcPr>
           <w:p>
             <w:pPr>
               <w:pStyle w:val="Heading5"/>
-              <w:jc w:val="both"/>
+              <w:jc w:val="center"/>
               <w:outlineLvl w:val="4"/>
               <w:rPr>
                 <w:sz w:val="28"/>
-                <w:lang w:val="en-US"/>
               </w:rPr>
             </w:pPr>
             <w:r>
               <w:rPr>
                 <w:sz w:val="28"/>
-                <w:lang w:val="en-US"/>
               </w:rPr>
               <w:t>1</w:t>
             </w:r>
@@ -205,58 +204,45 @@
         <w:tc>
           <w:tcPr>
             <w:tcW w:w="2977" w:type="dxa"/>
+            <w:vAlign w:val="center"/>
           </w:tcPr>
           <w:p>
             <w:pPr>
               <w:pStyle w:val="Heading5"/>
-              <w:jc w:val="both"/>
+              <w:jc w:val="center"/>
               <w:outlineLvl w:val="4"/>
               <w:rPr>
                 <w:sz w:val="28"/>
-                <w:lang w:val="en-US"/>
               </w:rPr>
             </w:pPr>
             <w:r>
               <w:rPr>
                 <w:sz w:val="28"/>
-                <w:lang w:val="en-US"/>
-              </w:rPr>
-              <w:t xml:space="preserve">Adriana </w:t>
+              </w:rPr>
+              <w:t>Adriana Dimanova</w:t>
             </w:r>
-            <w:proofErr w:type="spellStart"/>
-            <w:r>
-              <w:rPr>
-                <w:sz w:val="28"/>
-                <w:lang w:val="en-US"/>
-              </w:rPr>
-              <w:t>Dimanova</w:t>
-            </w:r>
-            <w:proofErr w:type="spellEnd"/>
           </w:p>
         </w:tc>
         <w:tc>
           <w:tcPr>
             <w:tcW w:w="3827" w:type="dxa"/>
+            <w:vAlign w:val="center"/>
           </w:tcPr>
           <w:p>
             <w:pPr>
               <w:pStyle w:val="Heading5"/>
-              <w:jc w:val="both"/>
+              <w:jc w:val="center"/>
               <w:outlineLvl w:val="4"/>
               <w:rPr>
                 <w:sz w:val="28"/>
-                <w:lang w:val="en-US"/>
               </w:rPr>
             </w:pPr>
-            <w:proofErr w:type="spellStart"/>
             <w:r>
               <w:rPr>
                 <w:sz w:val="28"/>
-                <w:lang w:val="en-US"/>
               </w:rPr>
               <w:t>ADimanova</w:t>
             </w:r>
-            <w:proofErr w:type="spellEnd"/>
           </w:p>
         </w:tc>
       </w:tr>
@@ -264,21 +250,20 @@
         <w:tc>
           <w:tcPr>
             <w:tcW w:w="817" w:type="dxa"/>
+            <w:vAlign w:val="center"/>
           </w:tcPr>
           <w:p>
             <w:pPr>
               <w:pStyle w:val="Heading5"/>
-              <w:jc w:val="both"/>
+              <w:jc w:val="center"/>
               <w:outlineLvl w:val="4"/>
               <w:rPr>
                 <w:sz w:val="28"/>
-                <w:lang w:val="en-US"/>
               </w:rPr>
             </w:pPr>
             <w:r>
               <w:rPr>
                 <w:sz w:val="28"/>
-                <w:lang w:val="en-US"/>
               </w:rPr>
               <w:t>2</w:t>
             </w:r>
@@ -287,58 +272,45 @@
         <w:tc>
           <w:tcPr>
             <w:tcW w:w="2977" w:type="dxa"/>
+            <w:vAlign w:val="center"/>
           </w:tcPr>
           <w:p>
             <w:pPr>
               <w:pStyle w:val="Heading5"/>
-              <w:jc w:val="both"/>
+              <w:jc w:val="center"/>
               <w:outlineLvl w:val="4"/>
               <w:rPr>
                 <w:sz w:val="28"/>
-                <w:lang w:val="en-US"/>
               </w:rPr>
             </w:pPr>
             <w:r>
               <w:rPr>
                 <w:sz w:val="28"/>
-                <w:lang w:val="en-US"/>
-              </w:rPr>
-              <w:t xml:space="preserve">Ivan </w:t>
+              </w:rPr>
+              <w:t>Ivan Bangiev</w:t>
             </w:r>
-            <w:proofErr w:type="spellStart"/>
-            <w:r>
-              <w:rPr>
-                <w:sz w:val="28"/>
-                <w:lang w:val="en-US"/>
-              </w:rPr>
-              <w:t>Bangiev</w:t>
-            </w:r>
-            <w:proofErr w:type="spellEnd"/>
           </w:p>
         </w:tc>
         <w:tc>
           <w:tcPr>
             <w:tcW w:w="3827" w:type="dxa"/>
+            <w:vAlign w:val="center"/>
           </w:tcPr>
           <w:p>
             <w:pPr>
               <w:pStyle w:val="Heading5"/>
-              <w:jc w:val="both"/>
+              <w:jc w:val="center"/>
               <w:outlineLvl w:val="4"/>
               <w:rPr>
                 <w:sz w:val="28"/>
-                <w:lang w:val="en-US"/>
               </w:rPr>
             </w:pPr>
-            <w:proofErr w:type="spellStart"/>
             <w:r>
               <w:rPr>
                 <w:sz w:val="28"/>
-                <w:lang w:val="en-US"/>
               </w:rPr>
               <w:t>Bangiev</w:t>
             </w:r>
-            <w:proofErr w:type="spellEnd"/>
           </w:p>
         </w:tc>
       </w:tr>
@@ -346,21 +318,20 @@
         <w:tc>
           <w:tcPr>
             <w:tcW w:w="817" w:type="dxa"/>
+            <w:vAlign w:val="center"/>
           </w:tcPr>
           <w:p>
             <w:pPr>
               <w:pStyle w:val="Heading5"/>
-              <w:jc w:val="both"/>
+              <w:jc w:val="center"/>
               <w:outlineLvl w:val="4"/>
               <w:rPr>
                 <w:sz w:val="28"/>
-                <w:lang w:val="en-US"/>
               </w:rPr>
             </w:pPr>
             <w:r>
               <w:rPr>
                 <w:sz w:val="28"/>
-                <w:lang w:val="en-US"/>
               </w:rPr>
               <w:t>3</w:t>
             </w:r>
@@ -369,58 +340,45 @@
         <w:tc>
           <w:tcPr>
             <w:tcW w:w="2977" w:type="dxa"/>
+            <w:vAlign w:val="center"/>
           </w:tcPr>
           <w:p>
             <w:pPr>
               <w:pStyle w:val="Heading5"/>
-              <w:jc w:val="both"/>
+              <w:jc w:val="center"/>
               <w:outlineLvl w:val="4"/>
               <w:rPr>
                 <w:sz w:val="28"/>
-                <w:lang w:val="en-US"/>
               </w:rPr>
             </w:pPr>
             <w:r>
               <w:rPr>
                 <w:sz w:val="28"/>
-                <w:lang w:val="en-US"/>
-              </w:rPr>
-              <w:t xml:space="preserve">Martin </w:t>
+              </w:rPr>
+              <w:t>Martin Antonov</w:t>
             </w:r>
-            <w:proofErr w:type="spellStart"/>
-            <w:r>
-              <w:rPr>
-                <w:sz w:val="28"/>
-                <w:lang w:val="en-US"/>
-              </w:rPr>
-              <w:t>Antonov</w:t>
-            </w:r>
-            <w:proofErr w:type="spellEnd"/>
           </w:p>
         </w:tc>
         <w:tc>
           <w:tcPr>
             <w:tcW w:w="3827" w:type="dxa"/>
+            <w:vAlign w:val="center"/>
           </w:tcPr>
           <w:p>
             <w:pPr>
               <w:pStyle w:val="Heading5"/>
-              <w:jc w:val="both"/>
+              <w:jc w:val="center"/>
               <w:outlineLvl w:val="4"/>
               <w:rPr>
                 <w:sz w:val="28"/>
-                <w:lang w:val="en-US"/>
               </w:rPr>
             </w:pPr>
-            <w:proofErr w:type="spellStart"/>
             <w:r>
               <w:rPr>
                 <w:sz w:val="28"/>
-                <w:lang w:val="en-US"/>
               </w:rPr>
               <w:t>FractaL</w:t>
             </w:r>
-            <w:proofErr w:type="spellEnd"/>
           </w:p>
         </w:tc>
       </w:tr>
@@ -428,21 +386,20 @@
         <w:tc>
           <w:tcPr>
             <w:tcW w:w="817" w:type="dxa"/>
+            <w:vAlign w:val="center"/>
           </w:tcPr>
           <w:p>
             <w:pPr>
               <w:pStyle w:val="Heading5"/>
-              <w:jc w:val="both"/>
+              <w:jc w:val="center"/>
               <w:outlineLvl w:val="4"/>
               <w:rPr>
                 <w:sz w:val="28"/>
-                <w:lang w:val="en-US"/>
               </w:rPr>
             </w:pPr>
             <w:r>
               <w:rPr>
                 <w:sz w:val="28"/>
-                <w:lang w:val="en-US"/>
               </w:rPr>
               <w:t>4</w:t>
             </w:r>
@@ -451,67 +408,45 @@
         <w:tc>
           <w:tcPr>
             <w:tcW w:w="2977" w:type="dxa"/>
+            <w:vAlign w:val="center"/>
           </w:tcPr>
           <w:p>
             <w:pPr>
               <w:pStyle w:val="Heading5"/>
-              <w:jc w:val="both"/>
+              <w:jc w:val="center"/>
               <w:outlineLvl w:val="4"/>
               <w:rPr>
                 <w:sz w:val="28"/>
-                <w:lang w:val="en-US"/>
               </w:rPr>
             </w:pPr>
-            <w:proofErr w:type="spellStart"/>
             <w:r>
               <w:rPr>
                 <w:sz w:val="28"/>
-                <w:lang w:val="en-US"/>
-              </w:rPr>
-              <w:t>Vassil</w:t>
+              </w:rPr>
+              <w:t>Vassil Stoychev</w:t>
             </w:r>
-            <w:proofErr w:type="spellEnd"/>
-            <w:r>
-              <w:rPr>
-                <w:sz w:val="28"/>
-                <w:lang w:val="en-US"/>
-              </w:rPr>
-              <w:t xml:space="preserve"> </w:t>
-            </w:r>
-            <w:proofErr w:type="spellStart"/>
-            <w:r>
-              <w:rPr>
-                <w:sz w:val="28"/>
-                <w:lang w:val="en-US"/>
-              </w:rPr>
-              <w:t>Stoychev</w:t>
-            </w:r>
-            <w:proofErr w:type="spellEnd"/>
           </w:p>
         </w:tc>
         <w:tc>
           <w:tcPr>
             <w:tcW w:w="3827" w:type="dxa"/>
+            <w:vAlign w:val="center"/>
           </w:tcPr>
           <w:p>
             <w:pPr>
               <w:pStyle w:val="Heading5"/>
-              <w:jc w:val="both"/>
+              <w:jc w:val="center"/>
               <w:outlineLvl w:val="4"/>
               <w:rPr>
                 <w:sz w:val="28"/>
-                <w:lang w:val="en-US"/>
               </w:rPr>
             </w:pPr>
-            <w:proofErr w:type="spellStart"/>
             <w:r>
               <w:rPr>
                 <w:sz w:val="28"/>
-                <w:lang w:val="en-US"/>
               </w:rPr>
               <w:t>stoychev.vassil</w:t>
             </w:r>
-            <w:proofErr w:type="spellEnd"/>
           </w:p>
         </w:tc>
       </w:tr>
@@ -519,21 +454,20 @@
         <w:tc>
           <w:tcPr>
             <w:tcW w:w="817" w:type="dxa"/>
+            <w:vAlign w:val="center"/>
           </w:tcPr>
           <w:p>
             <w:pPr>
               <w:pStyle w:val="Heading5"/>
-              <w:jc w:val="both"/>
+              <w:jc w:val="center"/>
               <w:outlineLvl w:val="4"/>
               <w:rPr>
                 <w:sz w:val="28"/>
-                <w:lang w:val="en-US"/>
               </w:rPr>
             </w:pPr>
             <w:r>
               <w:rPr>
                 <w:sz w:val="28"/>
-                <w:lang w:val="en-US"/>
               </w:rPr>
               <w:t>5</w:t>
             </w:r>
@@ -542,53 +476,42 @@
         <w:tc>
           <w:tcPr>
             <w:tcW w:w="2977" w:type="dxa"/>
+            <w:vAlign w:val="center"/>
           </w:tcPr>
           <w:p>
             <w:pPr>
               <w:pStyle w:val="Heading5"/>
-              <w:jc w:val="both"/>
+              <w:jc w:val="center"/>
               <w:outlineLvl w:val="4"/>
               <w:rPr>
                 <w:sz w:val="28"/>
-                <w:lang w:val="en-US"/>
               </w:rPr>
             </w:pPr>
-            <w:proofErr w:type="spellStart"/>
             <w:r>
               <w:rPr>
                 <w:sz w:val="28"/>
-                <w:lang w:val="en-US"/>
-              </w:rPr>
-              <w:t>Dimitar</w:t>
-            </w:r>
-            <w:proofErr w:type="spellEnd"/>
-            <w:r>
-              <w:rPr>
-                <w:sz w:val="28"/>
-                <w:lang w:val="en-US"/>
-              </w:rPr>
-              <w:t xml:space="preserve"> Ivanov</w:t>
+              </w:rPr>
+              <w:t>Dimitar Ivanov</w:t>
             </w:r>
           </w:p>
         </w:tc>
         <w:tc>
           <w:tcPr>
             <w:tcW w:w="3827" w:type="dxa"/>
+            <w:vAlign w:val="center"/>
           </w:tcPr>
           <w:p>
             <w:pPr>
               <w:pStyle w:val="Heading5"/>
-              <w:jc w:val="both"/>
+              <w:jc w:val="center"/>
               <w:outlineLvl w:val="4"/>
               <w:rPr>
                 <w:sz w:val="28"/>
-                <w:lang w:val="en-US"/>
               </w:rPr>
             </w:pPr>
             <w:r>
               <w:rPr>
                 <w:sz w:val="28"/>
-                <w:lang w:val="en-US"/>
               </w:rPr>
               <w:t>Div81</w:t>
             </w:r>
@@ -599,21 +522,20 @@
         <w:tc>
           <w:tcPr>
             <w:tcW w:w="817" w:type="dxa"/>
+            <w:vAlign w:val="center"/>
           </w:tcPr>
           <w:p>
             <w:pPr>
               <w:pStyle w:val="Heading5"/>
-              <w:jc w:val="both"/>
+              <w:jc w:val="center"/>
               <w:outlineLvl w:val="4"/>
               <w:rPr>
                 <w:sz w:val="28"/>
-                <w:lang w:val="en-US"/>
               </w:rPr>
             </w:pPr>
             <w:r>
               <w:rPr>
                 <w:sz w:val="28"/>
-                <w:lang w:val="en-US"/>
               </w:rPr>
               <w:t>6</w:t>
             </w:r>
@@ -622,11 +544,12 @@
         <w:tc>
           <w:tcPr>
             <w:tcW w:w="2977" w:type="dxa"/>
+            <w:vAlign w:val="center"/>
           </w:tcPr>
           <w:p>
             <w:pPr>
               <w:pStyle w:val="Heading5"/>
-              <w:jc w:val="both"/>
+              <w:jc w:val="center"/>
               <w:outlineLvl w:val="4"/>
               <w:rPr>
                 <w:sz w:val="28"/>
@@ -643,26 +566,23 @@
         <w:tc>
           <w:tcPr>
             <w:tcW w:w="3827" w:type="dxa"/>
+            <w:vAlign w:val="center"/>
           </w:tcPr>
           <w:p>
             <w:pPr>
               <w:pStyle w:val="Heading5"/>
-              <w:jc w:val="both"/>
+              <w:jc w:val="center"/>
               <w:outlineLvl w:val="4"/>
               <w:rPr>
                 <w:sz w:val="28"/>
-                <w:lang w:val="en-US"/>
               </w:rPr>
             </w:pPr>
-            <w:proofErr w:type="spellStart"/>
             <w:r>
               <w:rPr>
                 <w:sz w:val="28"/>
-                <w:lang w:val="en-US"/>
               </w:rPr>
               <w:t>AVelev</w:t>
             </w:r>
-            <w:proofErr w:type="spellEnd"/>
           </w:p>
         </w:tc>
       </w:tr>
@@ -727,6 +647,8 @@
           <w:t>https://github.com/Bangiev/JSTeamwork</w:t>
         </w:r>
       </w:hyperlink>
+      <w:bookmarkStart w:id="0" w:name="_GoBack"/>
+      <w:bookmarkEnd w:id="0"/>
     </w:p>
     <w:p>
       <w:pPr>
@@ -1089,8 +1011,6 @@
           <w:lang w:val="en-US"/>
         </w:rPr>
       </w:pPr>
-      <w:bookmarkStart w:id="0" w:name="_GoBack"/>
-      <w:bookmarkEnd w:id="0"/>
     </w:p>
     <w:sectPr>
       <w:pgSz w:w="11906" w:h="16838"/>
@@ -1925,6 +1845,7 @@
       <w:spacing w:after="0" w:line="240" w:lineRule="auto"/>
     </w:pPr>
     <w:tblPr>
+      <w:tblInd w:w="0" w:type="dxa"/>
       <w:tblBorders>
         <w:top w:val="single" w:sz="4" w:space="0" w:color="auto"/>
         <w:left w:val="single" w:sz="4" w:space="0" w:color="auto"/>
@@ -1933,6 +1854,12 @@
         <w:insideH w:val="single" w:sz="4" w:space="0" w:color="auto"/>
         <w:insideV w:val="single" w:sz="4" w:space="0" w:color="auto"/>
       </w:tblBorders>
+      <w:tblCellMar>
+        <w:top w:w="0" w:type="dxa"/>
+        <w:left w:w="108" w:type="dxa"/>
+        <w:bottom w:w="0" w:type="dxa"/>
+        <w:right w:w="108" w:type="dxa"/>
+      </w:tblCellMar>
     </w:tblPr>
   </w:style>
   <w:style w:type="character" w:customStyle="1" w:styleId="Heading5Char">
@@ -2402,6 +2329,7 @@
       <w:spacing w:after="0" w:line="240" w:lineRule="auto"/>
     </w:pPr>
     <w:tblPr>
+      <w:tblInd w:w="0" w:type="dxa"/>
       <w:tblBorders>
         <w:top w:val="single" w:sz="4" w:space="0" w:color="auto"/>
         <w:left w:val="single" w:sz="4" w:space="0" w:color="auto"/>
@@ -2410,6 +2338,12 @@
         <w:insideH w:val="single" w:sz="4" w:space="0" w:color="auto"/>
         <w:insideV w:val="single" w:sz="4" w:space="0" w:color="auto"/>
       </w:tblBorders>
+      <w:tblCellMar>
+        <w:top w:w="0" w:type="dxa"/>
+        <w:left w:w="108" w:type="dxa"/>
+        <w:bottom w:w="0" w:type="dxa"/>
+        <w:right w:w="108" w:type="dxa"/>
+      </w:tblCellMar>
     </w:tblPr>
   </w:style>
   <w:style w:type="character" w:customStyle="1" w:styleId="Heading5Char">
@@ -2815,7 +2749,7 @@
 </file>
 
 <file path=customXml/itemProps1.xml><?xml version="1.0" encoding="utf-8"?>
-<ds:datastoreItem xmlns:ds="http://schemas.openxmlformats.org/officeDocument/2006/customXml" ds:itemID="{ECC524D1-1DE5-4D7E-B81D-8ADBF512AEB6}">
+<ds:datastoreItem xmlns:ds="http://schemas.openxmlformats.org/officeDocument/2006/customXml" ds:itemID="{FA6BF71F-FC41-43DF-BF4B-9494C79A102F}">
   <ds:schemaRefs>
     <ds:schemaRef ds:uri="http://schemas.openxmlformats.org/officeDocument/2006/bibliography"/>
   </ds:schemaRefs>

</xml_diff>